<commit_message>
Refactor discussion templates for clarity; remove redundant sections and enhance readability.
</commit_message>
<xml_diff>
--- a/content/scenarii-lucru/A2-fise-lucru/A2-S1-template-discutie-grup.docx
+++ b/content/scenarii-lucru/A2-fise-lucru/A2-S1-template-discutie-grup.docx
@@ -18,17 +18,18 @@
           <w:bCs/>
           <w:lang w:val="ro-RO"/>
         </w:rPr>
-        <w:t xml:space="preserve">Ghid pentru discuția </w:t>
-      </w:r>
-      <w:r>
+        <w:t>Ghid pentru discuția în grup</w:t>
+      </w:r>
+    </w:p>
+    <w:p>
+      <w:pPr>
         <w:rPr>
           <w:rFonts w:ascii="Open Sans" w:hAnsi="Open Sans" w:cs="Open Sans"/>
           <w:b/>
           <w:bCs/>
           <w:lang w:val="ro-RO"/>
         </w:rPr>
-        <w:t>î</w:t>
-      </w:r>
+      </w:pPr>
       <w:r>
         <w:rPr>
           <w:rFonts w:ascii="Open Sans" w:hAnsi="Open Sans" w:cs="Open Sans"/>
@@ -36,48 +37,19 @@
           <w:bCs/>
           <w:lang w:val="ro-RO"/>
         </w:rPr>
-        <w:t>n grup</w:t>
-      </w:r>
-    </w:p>
-    <w:p>
-      <w:pPr>
+        <w:t xml:space="preserve">Scenariu 1: Catalogare și </w:t>
+      </w:r>
+      <w:proofErr w:type="spellStart"/>
+      <w:r>
         <w:rPr>
           <w:rFonts w:ascii="Open Sans" w:hAnsi="Open Sans" w:cs="Open Sans"/>
           <w:b/>
           <w:bCs/>
           <w:lang w:val="ro-RO"/>
         </w:rPr>
-      </w:pPr>
-      <w:r>
-        <w:rPr>
-          <w:rFonts w:ascii="Open Sans" w:hAnsi="Open Sans" w:cs="Open Sans"/>
-          <w:b/>
-          <w:bCs/>
-          <w:lang w:val="ro-RO"/>
-        </w:rPr>
-        <w:t xml:space="preserve">Scenariu 1: Catalogare și </w:t>
-      </w:r>
-      <w:proofErr w:type="spellStart"/>
-      <w:r>
-        <w:rPr>
-          <w:rFonts w:ascii="Open Sans" w:hAnsi="Open Sans" w:cs="Open Sans"/>
-          <w:b/>
-          <w:bCs/>
-          <w:lang w:val="ro-RO"/>
-        </w:rPr>
         <w:t>metadate</w:t>
       </w:r>
       <w:proofErr w:type="spellEnd"/>
-    </w:p>
-    <w:p>
-      <w:pPr>
-        <w:rPr>
-          <w:rFonts w:ascii="Open Sans" w:hAnsi="Open Sans" w:cs="Open Sans"/>
-          <w:b/>
-          <w:bCs/>
-          <w:lang w:val="ro-RO"/>
-        </w:rPr>
-      </w:pPr>
     </w:p>
     <w:p>
       <w:pPr>
@@ -177,14 +149,6 @@
     </w:p>
     <w:p>
       <w:pPr>
-        <w:rPr>
-          <w:rFonts w:ascii="Open Sans" w:hAnsi="Open Sans" w:cs="Open Sans"/>
-          <w:lang w:val="ro-RO"/>
-        </w:rPr>
-      </w:pPr>
-    </w:p>
-    <w:p>
-      <w:pPr>
         <w:pStyle w:val="ListParagraph"/>
         <w:numPr>
           <w:ilvl w:val="0"/>
@@ -243,16 +207,6 @@
     </w:p>
     <w:p>
       <w:pPr>
-        <w:rPr>
-          <w:rFonts w:ascii="Open Sans" w:hAnsi="Open Sans" w:cs="Open Sans"/>
-          <w:b/>
-          <w:bCs/>
-          <w:lang w:val="ro-RO"/>
-        </w:rPr>
-      </w:pPr>
-    </w:p>
-    <w:p>
-      <w:pPr>
         <w:pStyle w:val="ListParagraph"/>
         <w:numPr>
           <w:ilvl w:val="0"/>
@@ -308,23 +262,8 @@
           <w:rFonts w:ascii="Open Sans" w:hAnsi="Open Sans" w:cs="Open Sans"/>
           <w:lang w:val="ro-RO"/>
         </w:rPr>
-        <w:t xml:space="preserve">. </w:t>
-      </w:r>
-      <w:r>
-        <w:rPr>
-          <w:rFonts w:ascii="Open Sans" w:hAnsi="Open Sans" w:cs="Open Sans"/>
-          <w:lang w:val="ro-RO"/>
-        </w:rPr>
-        <w:t>Argumentați alegerea.</w:t>
-      </w:r>
-    </w:p>
-    <w:p>
-      <w:pPr>
-        <w:rPr>
-          <w:rFonts w:ascii="Open Sans" w:hAnsi="Open Sans" w:cs="Open Sans"/>
-          <w:lang w:val="ro-RO"/>
-        </w:rPr>
-      </w:pPr>
+        <w:t>. Argumentați alegerea.</w:t>
+      </w:r>
     </w:p>
     <w:p>
       <w:pPr>
@@ -399,14 +338,6 @@
     </w:p>
     <w:p>
       <w:pPr>
-        <w:rPr>
-          <w:rFonts w:ascii="Open Sans" w:hAnsi="Open Sans" w:cs="Open Sans"/>
-          <w:lang w:val="ro-RO"/>
-        </w:rPr>
-      </w:pPr>
-    </w:p>
-    <w:p>
-      <w:pPr>
         <w:pStyle w:val="ListParagraph"/>
         <w:numPr>
           <w:ilvl w:val="0"/>
@@ -471,14 +402,6 @@
     </w:p>
     <w:p>
       <w:pPr>
-        <w:rPr>
-          <w:rFonts w:ascii="Open Sans" w:hAnsi="Open Sans" w:cs="Open Sans"/>
-          <w:lang w:val="ro-RO"/>
-        </w:rPr>
-      </w:pPr>
-    </w:p>
-    <w:p>
-      <w:pPr>
         <w:pStyle w:val="ListParagraph"/>
         <w:numPr>
           <w:ilvl w:val="0"/>
@@ -519,6 +442,56 @@
           <w:lang w:val="ro-RO"/>
         </w:rPr>
         <w:t>Cum veți ști că a funcționat bine? Ce indicatori veți urmări?</w:t>
+      </w:r>
+    </w:p>
+    <w:p>
+      <w:pPr>
+        <w:rPr>
+          <w:rFonts w:ascii="Open Sans" w:hAnsi="Open Sans" w:cs="Open Sans"/>
+          <w:lang w:val="ro-RO"/>
+        </w:rPr>
+      </w:pPr>
+      <w:r>
+        <w:rPr>
+          <w:rFonts w:ascii="Open Sans" w:hAnsi="Open Sans" w:cs="Open Sans"/>
+          <w:noProof/>
+          <w:lang w:val="ro-RO"/>
+        </w:rPr>
+        <w:drawing>
+          <wp:inline distT="0" distB="0" distL="0" distR="0" wp14:anchorId="0765195C" wp14:editId="0160B9E7">
+            <wp:extent cx="2724150" cy="2724150"/>
+            <wp:effectExtent l="0" t="0" r="0" b="0"/>
+            <wp:docPr id="1526046679" name="Picture 1"/>
+            <wp:cNvGraphicFramePr>
+              <a:graphicFrameLocks xmlns:a="http://schemas.openxmlformats.org/drawingml/2006/main" noChangeAspect="1"/>
+            </wp:cNvGraphicFramePr>
+            <a:graphic xmlns:a="http://schemas.openxmlformats.org/drawingml/2006/main">
+              <a:graphicData uri="http://schemas.openxmlformats.org/drawingml/2006/picture">
+                <pic:pic xmlns:pic="http://schemas.openxmlformats.org/drawingml/2006/picture">
+                  <pic:nvPicPr>
+                    <pic:cNvPr id="1526046679" name=""/>
+                    <pic:cNvPicPr/>
+                  </pic:nvPicPr>
+                  <pic:blipFill>
+                    <a:blip r:embed="rId7"/>
+                    <a:stretch>
+                      <a:fillRect/>
+                    </a:stretch>
+                  </pic:blipFill>
+                  <pic:spPr>
+                    <a:xfrm>
+                      <a:off x="0" y="0"/>
+                      <a:ext cx="2724150" cy="2724150"/>
+                    </a:xfrm>
+                    <a:prstGeom prst="rect">
+                      <a:avLst/>
+                    </a:prstGeom>
+                  </pic:spPr>
+                </pic:pic>
+              </a:graphicData>
+            </a:graphic>
+          </wp:inline>
+        </w:drawing>
       </w:r>
     </w:p>
     <w:sectPr>

</xml_diff>